<commit_message>
Correction pdf brake model
</commit_message>
<xml_diff>
--- a/03_Braking System/Disques de frein/2021_valkyriz/Rapport des simulations.docx
+++ b/03_Braking System/Disques de frein/2021_valkyriz/Rapport des simulations.docx
@@ -13,7 +13,39 @@
         <w:rPr>
           <w:lang w:val="fr-FR"/>
         </w:rPr>
-        <w:t>Les composants du « Break System » qui ont de l’influence sur les modèles</w:t>
+        <w:t>Les composants du « </w:t>
+      </w:r>
+      <w:proofErr w:type="spellStart"/>
+      <w:r>
+        <w:rPr>
+          <w:lang w:val="fr-FR"/>
+        </w:rPr>
+        <w:t>Br</w:t>
+      </w:r>
+      <w:r>
+        <w:rPr>
+          <w:lang w:val="fr-FR"/>
+        </w:rPr>
+        <w:t>a</w:t>
+      </w:r>
+      <w:r>
+        <w:rPr>
+          <w:lang w:val="fr-FR"/>
+        </w:rPr>
+        <w:t>k</w:t>
+      </w:r>
+      <w:r>
+        <w:rPr>
+          <w:lang w:val="fr-FR"/>
+        </w:rPr>
+        <w:t>e</w:t>
+      </w:r>
+      <w:proofErr w:type="spellEnd"/>
+      <w:r>
+        <w:rPr>
+          <w:lang w:val="fr-FR"/>
+        </w:rPr>
+        <w:t xml:space="preserve"> System » qui ont de l’influence sur les modèles</w:t>
       </w:r>
       <w:r>
         <w:rPr>
@@ -63,11 +95,19 @@
         </w:rPr>
         <w:t>Étrier à l’avant (</w:t>
       </w:r>
-      <w:r>
-        <w:rPr>
-          <w:lang w:val="fr-FR"/>
-        </w:rPr>
-        <w:t>Beringer 2P1A</w:t>
+      <w:proofErr w:type="spellStart"/>
+      <w:r>
+        <w:rPr>
+          <w:lang w:val="fr-FR"/>
+        </w:rPr>
+        <w:t>Beringer</w:t>
+      </w:r>
+      <w:proofErr w:type="spellEnd"/>
+      <w:r>
+        <w:rPr>
+          <w:lang w:val="fr-FR"/>
+        </w:rPr>
+        <w:t xml:space="preserve"> 2P1A</w:t>
       </w:r>
       <w:r>
         <w:rPr>
@@ -355,7 +395,31 @@
         <w:rPr>
           <w:lang w:val="fr-FR"/>
         </w:rPr>
-        <w:t>Pedal :</w:t>
+        <w:t>P</w:t>
+      </w:r>
+      <w:r>
+        <w:rPr>
+          <w:lang w:val="fr-FR"/>
+        </w:rPr>
+        <w:t>é</w:t>
+      </w:r>
+      <w:r>
+        <w:rPr>
+          <w:lang w:val="fr-FR"/>
+        </w:rPr>
+        <w:t>dal</w:t>
+      </w:r>
+      <w:r>
+        <w:rPr>
+          <w:lang w:val="fr-FR"/>
+        </w:rPr>
+        <w:t>ier</w:t>
+      </w:r>
+      <w:r>
+        <w:rPr>
+          <w:lang w:val="fr-FR"/>
+        </w:rPr>
+        <w:t> :</w:t>
       </w:r>
     </w:p>
     <w:p>
@@ -450,6 +514,24 @@
       </w:r>
       <w:r>
         <w:instrText xml:space="preserve"> INCLUDEPICTURE "https://lh6.googleusercontent.com/bjpXVDUD2BtR89Y9RSSQWN4OnJk4ZPHMSR6-MoPp2NVglx5UC3d1J_XBO2AlkD_mHkj228Nh31NptCJneO_H3jxwj_xyeOxNA8luatAusDLHo4c94Es7fdFITYkpf64z" \* MERGEFORMATINET </w:instrText>
+      </w:r>
+      <w:r>
+        <w:fldChar w:fldCharType="separate"/>
+      </w:r>
+      <w:r>
+        <w:fldChar w:fldCharType="begin"/>
+      </w:r>
+      <w:r>
+        <w:instrText xml:space="preserve"> </w:instrText>
+      </w:r>
+      <w:r>
+        <w:instrText>INCLUDEPICTUR</w:instrText>
+      </w:r>
+      <w:r>
+        <w:instrText>E  "https://lh6.googleusercontent.com/bjpXVDUD2BtR89Y9RSSQWN4OnJk4ZPHMSR6-MoPp2NVglx5UC3d1J_XBO2AlkD_mHkj228Nh31NptCJneO_H3jxwj_xyeOxNA8luatAusDLHo4c94Es7fdFITYkpf64z" \* MERGEFORMATINET</w:instrText>
+      </w:r>
+      <w:r>
+        <w:instrText xml:space="preserve"> </w:instrText>
       </w:r>
       <w:r>
         <w:fldChar w:fldCharType="separate"/>
@@ -475,7 +557,7 @@
             <v:path o:extrusionok="f" gradientshapeok="t" o:connecttype="rect"/>
             <o:lock v:ext="edit" aspectratio="t"/>
           </v:shapetype>
-          <v:shape id="_x0000_i1025" type="#_x0000_t75" style="width:194.4pt;height:129pt">
+          <v:shape id="_x0000_i1025" type="#_x0000_t75" style="width:192pt;height:132pt">
             <v:imagedata r:id="rId5" r:href="rId6" croptop="5871f" cropbottom="9527f" cropleft="7585f" cropright="6159f"/>
           </v:shape>
         </w:pict>
@@ -483,19 +565,58 @@
       <w:r>
         <w:fldChar w:fldCharType="end"/>
       </w:r>
-    </w:p>
-    <w:p>
-      <w:pPr>
-        <w:spacing w:after="0"/>
-        <w:rPr>
-          <w:lang w:val="fr-FR"/>
-        </w:rPr>
-      </w:pPr>
-      <w:r>
-        <w:rPr>
-          <w:lang w:val="fr-FR"/>
-        </w:rPr>
-        <w:t xml:space="preserve">De 5 équations, les 4 dernières sont répétées car il faut les avoir pour la partie d’avant et d’arrière. </w:t>
+      <w:r>
+        <w:fldChar w:fldCharType="end"/>
+      </w:r>
+    </w:p>
+    <w:p>
+      <w:pPr>
+        <w:spacing w:after="0"/>
+        <w:rPr>
+          <w:lang w:val="fr-FR"/>
+        </w:rPr>
+      </w:pPr>
+      <w:r>
+        <w:rPr>
+          <w:lang w:val="fr-FR"/>
+        </w:rPr>
+        <w:t>D</w:t>
+      </w:r>
+      <w:r>
+        <w:rPr>
+          <w:lang w:val="fr-FR"/>
+        </w:rPr>
+        <w:t>ans ces</w:t>
+      </w:r>
+      <w:r>
+        <w:rPr>
+          <w:lang w:val="fr-FR"/>
+        </w:rPr>
+        <w:t xml:space="preserve"> 5 équations, les 4 dernières sont répétées car il faut </w:t>
+      </w:r>
+      <w:r>
+        <w:rPr>
+          <w:lang w:val="fr-FR"/>
+        </w:rPr>
+        <w:t>séparer</w:t>
+      </w:r>
+      <w:r>
+        <w:rPr>
+          <w:lang w:val="fr-FR"/>
+        </w:rPr>
+        <w:t xml:space="preserve"> la partie avant </w:t>
+      </w:r>
+      <w:r>
+        <w:rPr>
+          <w:lang w:val="fr-FR"/>
+        </w:rPr>
+        <w:t>de l</w:t>
+      </w:r>
+      <w:r>
+        <w:rPr>
+          <w:lang w:val="fr-FR"/>
+        </w:rPr>
+        <w:t xml:space="preserve">’arrière. </w:t>
       </w:r>
       <w:r>
         <w:rPr>
@@ -519,7 +640,43 @@
         <w:rPr>
           <w:lang w:val="fr-FR"/>
         </w:rPr>
-        <w:t xml:space="preserve"> du livre « Race car design ». On a une force de 2714 N applique au disque à l’avant. </w:t>
+        <w:t xml:space="preserve"> du livre « Race car design ». On a une force de 2714 N </w:t>
+      </w:r>
+      <w:r>
+        <w:rPr>
+          <w:lang w:val="fr-FR"/>
+        </w:rPr>
+        <w:t>qui s’appl</w:t>
+      </w:r>
+      <w:r>
+        <w:rPr>
+          <w:lang w:val="fr-FR"/>
+        </w:rPr>
+        <w:t xml:space="preserve">ique </w:t>
+      </w:r>
+      <w:r>
+        <w:rPr>
+          <w:lang w:val="fr-FR"/>
+        </w:rPr>
+        <w:t>s</w:t>
+      </w:r>
+      <w:r>
+        <w:rPr>
+          <w:lang w:val="fr-FR"/>
+        </w:rPr>
+        <w:t>u</w:t>
+      </w:r>
+      <w:r>
+        <w:rPr>
+          <w:lang w:val="fr-FR"/>
+        </w:rPr>
+        <w:t>r le</w:t>
+      </w:r>
+      <w:r>
+        <w:rPr>
+          <w:lang w:val="fr-FR"/>
+        </w:rPr>
+        <w:t xml:space="preserve"> disque à l’avant. </w:t>
       </w:r>
     </w:p>
     <w:p>
@@ -565,7 +722,31 @@
         <w:rPr>
           <w:lang w:val="fr-FR"/>
         </w:rPr>
-        <w:t xml:space="preserve"> et du coefficient de convection. Pour calculer ça il a été utilisé ces équations :</w:t>
+        <w:t xml:space="preserve"> et du coefficient de convection. Pour </w:t>
+      </w:r>
+      <w:r>
+        <w:rPr>
+          <w:lang w:val="fr-FR"/>
+        </w:rPr>
+        <w:t xml:space="preserve">le </w:t>
+      </w:r>
+      <w:r>
+        <w:rPr>
+          <w:lang w:val="fr-FR"/>
+        </w:rPr>
+        <w:t>calculer</w:t>
+      </w:r>
+      <w:r>
+        <w:rPr>
+          <w:lang w:val="fr-FR"/>
+        </w:rPr>
+        <w:t xml:space="preserve"> on utilise</w:t>
+      </w:r>
+      <w:r>
+        <w:rPr>
+          <w:lang w:val="fr-FR"/>
+        </w:rPr>
+        <w:t xml:space="preserve"> ces équations :</w:t>
       </w:r>
     </w:p>
     <w:p>
@@ -583,8 +764,23 @@
         <w:fldChar w:fldCharType="separate"/>
       </w:r>
       <w:r>
+        <w:fldChar w:fldCharType="begin"/>
+      </w:r>
+      <w:r>
+        <w:instrText xml:space="preserve"> </w:instrText>
+      </w:r>
+      <w:r>
+        <w:instrText>INCLUDEPICTURE  "https://lh4.googleusercontent.com/e5a0JN2ThC1i9c1kmVoM_3bsNmgIYIIPOB_pgBMnDyoJ775XsnOV6vRcDHb7JHkFvpQ2c37xEdfjdeXBpm1zKEN44Je-RJVnwia5YVFz87gAY7o3AemCvdNZSzU488RNlku6i3udUWM" \* MERGEFORMATINET</w:instrText>
+      </w:r>
+      <w:r>
+        <w:instrText xml:space="preserve"> </w:instrText>
+      </w:r>
+      <w:r>
+        <w:fldChar w:fldCharType="separate"/>
+      </w:r>
+      <w:r>
         <w:pict w14:anchorId="44AED39A">
-          <v:shape id="_x0000_i1026" type="#_x0000_t75" style="width:421.2pt;height:99.6pt">
+          <v:shape id="_x0000_i1026" type="#_x0000_t75" style="width:420pt;height:102pt">
             <v:imagedata r:id="rId7" r:href="rId8"/>
           </v:shape>
         </w:pict>
@@ -592,25 +788,64 @@
       <w:r>
         <w:fldChar w:fldCharType="end"/>
       </w:r>
-    </w:p>
-    <w:p>
-      <w:pPr>
-        <w:spacing w:after="0"/>
-        <w:rPr>
-          <w:lang w:val="fr-FR"/>
-        </w:rPr>
-      </w:pPr>
-      <w:r>
-        <w:rPr>
-          <w:lang w:val="fr-FR"/>
-        </w:rPr>
-        <w:t xml:space="preserve"> Dans la table suivant o</w:t>
-      </w:r>
-      <w:r>
-        <w:rPr>
-          <w:lang w:val="fr-FR"/>
-        </w:rPr>
-        <w:t xml:space="preserve">n peut voir les constantes qui ont été utilisé pour ainsi calculer les valeurs du </w:t>
+      <w:r>
+        <w:fldChar w:fldCharType="end"/>
+      </w:r>
+    </w:p>
+    <w:p>
+      <w:pPr>
+        <w:spacing w:after="0"/>
+        <w:rPr>
+          <w:lang w:val="fr-FR"/>
+        </w:rPr>
+      </w:pPr>
+      <w:r>
+        <w:rPr>
+          <w:lang w:val="fr-FR"/>
+        </w:rPr>
+        <w:t xml:space="preserve"> Dans l</w:t>
+      </w:r>
+      <w:r>
+        <w:rPr>
+          <w:lang w:val="fr-FR"/>
+        </w:rPr>
+        <w:t>e</w:t>
+      </w:r>
+      <w:r>
+        <w:rPr>
+          <w:lang w:val="fr-FR"/>
+        </w:rPr>
+        <w:t xml:space="preserve"> table</w:t>
+      </w:r>
+      <w:r>
+        <w:rPr>
+          <w:lang w:val="fr-FR"/>
+        </w:rPr>
+        <w:t>au</w:t>
+      </w:r>
+      <w:r>
+        <w:rPr>
+          <w:lang w:val="fr-FR"/>
+        </w:rPr>
+        <w:t xml:space="preserve"> suivant o</w:t>
+      </w:r>
+      <w:r>
+        <w:rPr>
+          <w:lang w:val="fr-FR"/>
+        </w:rPr>
+        <w:t>n peut voir les constantes qui ont été utilisé</w:t>
+      </w:r>
+      <w:r>
+        <w:rPr>
+          <w:lang w:val="fr-FR"/>
+        </w:rPr>
+        <w:t>es</w:t>
+      </w:r>
+      <w:r>
+        <w:rPr>
+          <w:lang w:val="fr-FR"/>
+        </w:rPr>
+        <w:t xml:space="preserve"> pour ainsi calculer les valeurs du </w:t>
       </w:r>
       <w:r>
         <w:rPr>
@@ -804,12 +1039,14 @@
                 <w:lang w:val="fr-FR"/>
               </w:rPr>
             </w:pPr>
+            <w:proofErr w:type="spellStart"/>
             <w:r>
               <w:rPr>
                 <w:lang w:val="fr-FR"/>
               </w:rPr>
               <w:t>Rho_d</w:t>
             </w:r>
+            <w:proofErr w:type="spellEnd"/>
           </w:p>
         </w:tc>
         <w:tc>
@@ -866,12 +1103,14 @@
                 <w:lang w:val="fr-FR"/>
               </w:rPr>
             </w:pPr>
+            <w:proofErr w:type="spellStart"/>
             <w:r>
               <w:rPr>
                 <w:lang w:val="fr-FR"/>
               </w:rPr>
               <w:t>Rho_p</w:t>
             </w:r>
+            <w:proofErr w:type="spellEnd"/>
           </w:p>
         </w:tc>
         <w:tc>
@@ -928,12 +1167,14 @@
                 <w:lang w:val="fr-FR"/>
               </w:rPr>
             </w:pPr>
+            <w:proofErr w:type="spellStart"/>
             <w:r>
               <w:rPr>
                 <w:lang w:val="fr-FR"/>
               </w:rPr>
               <w:t>Rho_air</w:t>
             </w:r>
+            <w:proofErr w:type="spellEnd"/>
           </w:p>
         </w:tc>
         <w:tc>
@@ -990,12 +1231,14 @@
                 <w:lang w:val="fr-FR"/>
               </w:rPr>
             </w:pPr>
+            <w:proofErr w:type="spellStart"/>
             <w:r>
               <w:rPr>
                 <w:lang w:val="fr-FR"/>
               </w:rPr>
               <w:t>C_d</w:t>
             </w:r>
+            <w:proofErr w:type="spellEnd"/>
           </w:p>
         </w:tc>
         <w:tc>
@@ -1052,12 +1295,14 @@
                 <w:lang w:val="fr-FR"/>
               </w:rPr>
             </w:pPr>
+            <w:proofErr w:type="spellStart"/>
             <w:r>
               <w:rPr>
                 <w:lang w:val="fr-FR"/>
               </w:rPr>
               <w:t>C_p</w:t>
             </w:r>
+            <w:proofErr w:type="spellEnd"/>
           </w:p>
         </w:tc>
         <w:tc>
@@ -1114,12 +1359,14 @@
                 <w:lang w:val="fr-FR"/>
               </w:rPr>
             </w:pPr>
+            <w:proofErr w:type="spellStart"/>
             <w:r>
               <w:rPr>
                 <w:lang w:val="fr-FR"/>
               </w:rPr>
               <w:t>A_fd</w:t>
             </w:r>
+            <w:proofErr w:type="spellEnd"/>
           </w:p>
         </w:tc>
         <w:tc>
@@ -1176,12 +1423,14 @@
                 <w:lang w:val="fr-FR"/>
               </w:rPr>
             </w:pPr>
+            <w:proofErr w:type="spellStart"/>
             <w:r>
               <w:rPr>
                 <w:lang w:val="fr-FR"/>
               </w:rPr>
               <w:t>A_fp</w:t>
             </w:r>
+            <w:proofErr w:type="spellEnd"/>
           </w:p>
         </w:tc>
         <w:tc>
@@ -1300,12 +1549,14 @@
                 <w:lang w:val="fr-FR"/>
               </w:rPr>
             </w:pPr>
+            <w:proofErr w:type="spellStart"/>
             <w:r>
               <w:rPr>
                 <w:lang w:val="fr-FR"/>
               </w:rPr>
               <w:t>m_T</w:t>
             </w:r>
+            <w:proofErr w:type="spellEnd"/>
           </w:p>
         </w:tc>
         <w:tc>
@@ -1362,12 +1613,14 @@
                 <w:lang w:val="fr-FR"/>
               </w:rPr>
             </w:pPr>
+            <w:proofErr w:type="spellStart"/>
             <w:r>
               <w:rPr>
                 <w:lang w:val="fr-FR"/>
               </w:rPr>
               <w:t>V_air</w:t>
             </w:r>
+            <w:proofErr w:type="spellEnd"/>
           </w:p>
         </w:tc>
         <w:tc>
@@ -1424,12 +1677,14 @@
                 <w:lang w:val="fr-FR"/>
               </w:rPr>
             </w:pPr>
+            <w:proofErr w:type="spellStart"/>
             <w:r>
               <w:rPr>
                 <w:lang w:val="fr-FR"/>
               </w:rPr>
               <w:t>K_air</w:t>
             </w:r>
+            <w:proofErr w:type="spellEnd"/>
           </w:p>
         </w:tc>
         <w:tc>
@@ -1492,12 +1747,14 @@
                 <w:lang w:val="fr-FR"/>
               </w:rPr>
             </w:pPr>
+            <w:proofErr w:type="spellStart"/>
             <w:r>
               <w:rPr>
                 <w:lang w:val="fr-FR"/>
               </w:rPr>
               <w:t>K_d</w:t>
             </w:r>
+            <w:proofErr w:type="spellEnd"/>
           </w:p>
         </w:tc>
         <w:tc>
@@ -1560,12 +1817,14 @@
                 <w:lang w:val="fr-FR"/>
               </w:rPr>
             </w:pPr>
+            <w:proofErr w:type="spellStart"/>
             <w:r>
               <w:rPr>
                 <w:lang w:val="fr-FR"/>
               </w:rPr>
               <w:t>K_p</w:t>
             </w:r>
+            <w:proofErr w:type="spellEnd"/>
           </w:p>
         </w:tc>
         <w:tc>
@@ -1628,12 +1887,22 @@
                 <w:lang w:val="fr-FR"/>
               </w:rPr>
             </w:pPr>
-            <w:r>
-              <w:rPr>
-                <w:lang w:val="fr-FR"/>
-              </w:rPr>
-              <w:t>D_ext,d</w:t>
-            </w:r>
+            <w:proofErr w:type="spellStart"/>
+            <w:r>
+              <w:rPr>
+                <w:lang w:val="fr-FR"/>
+              </w:rPr>
+              <w:t>D_</w:t>
+            </w:r>
+            <w:proofErr w:type="gramStart"/>
+            <w:r>
+              <w:rPr>
+                <w:lang w:val="fr-FR"/>
+              </w:rPr>
+              <w:t>ext,d</w:t>
+            </w:r>
+            <w:proofErr w:type="spellEnd"/>
+            <w:proofErr w:type="gramEnd"/>
           </w:p>
         </w:tc>
         <w:tc>
@@ -1702,7 +1971,7 @@
       <w:hyperlink r:id="rId9" w:history="1">
         <w:r>
           <w:rPr>
-            <w:rStyle w:val="Hipervnculo"/>
+            <w:rStyle w:val="Lienhypertexte"/>
             <w:lang w:val="fr-FR"/>
           </w:rPr>
           <w:t>https://www.ncbi.nlm.nih.gov/pmc/articles/PMC6073737/</w:t>
@@ -1726,7 +1995,19 @@
         <w:rPr>
           <w:lang w:val="fr-FR"/>
         </w:rPr>
-        <w:t>L’équation pour calculer la température maximale a été pris de la page 122 de ce livre :</w:t>
+        <w:t>L’équation pour calculer la température maximale a été pris</w:t>
+      </w:r>
+      <w:r>
+        <w:rPr>
+          <w:lang w:val="fr-FR"/>
+        </w:rPr>
+        <w:t>e</w:t>
+      </w:r>
+      <w:r>
+        <w:rPr>
+          <w:lang w:val="fr-FR"/>
+        </w:rPr>
+        <w:t xml:space="preserve"> de la page 122 de ce livre :</w:t>
       </w:r>
     </w:p>
     <w:p>
@@ -1739,7 +2020,7 @@
       <w:hyperlink r:id="rId10" w:history="1">
         <w:r>
           <w:rPr>
-            <w:rStyle w:val="Hipervnculo"/>
+            <w:rStyle w:val="Lienhypertexte"/>
             <w:lang w:val="fr-FR"/>
           </w:rPr>
           <w:t>https://archive.org/details/BrakeDesignAndSafetyRudolfLimpert2ed/page/n131/mode/1up</w:t>
@@ -1894,6 +2175,24 @@
         <w:fldChar w:fldCharType="separate"/>
       </w:r>
       <w:r>
+        <w:fldChar w:fldCharType="begin"/>
+      </w:r>
+      <w:r>
+        <w:instrText xml:space="preserve"> </w:instrText>
+      </w:r>
+      <w:r>
+        <w:instrText>INCLUDEPICTURE  "https://lh5.googleusercontent.</w:instrText>
+      </w:r>
+      <w:r>
+        <w:instrText>com/iacNiQI8v8cadIdZeylbAMAVHhVfpxmSc9kaPvkTOPkM79en6bfn9771_SRpt8jaY9Jjk_SSz3RFD2tY_fTYazuPcsH8UyMf-WIlN2DkgjX0ruI4DdkZQjD3phD1E-cK8Z2t8iuOGio" \* MERGEFORMATINET</w:instrText>
+      </w:r>
+      <w:r>
+        <w:instrText xml:space="preserve"> </w:instrText>
+      </w:r>
+      <w:r>
+        <w:fldChar w:fldCharType="separate"/>
+      </w:r>
+      <w:r>
         <w:pict w14:anchorId="01F8873A">
           <v:shape id="_x0000_i1027" type="#_x0000_t75" style="width:211.8pt;height:3in">
             <v:imagedata r:id="rId11" r:href="rId12"/>
@@ -1903,15 +2202,20 @@
       <w:r>
         <w:fldChar w:fldCharType="end"/>
       </w:r>
+      <w:r>
+        <w:fldChar w:fldCharType="end"/>
+      </w:r>
     </w:p>
     <w:p>
       <w:pPr>
         <w:spacing w:after="0"/>
         <w:jc w:val="center"/>
       </w:pPr>
+      <w:proofErr w:type="spellStart"/>
       <w:r>
         <w:t>Mesh</w:t>
       </w:r>
+      <w:proofErr w:type="spellEnd"/>
     </w:p>
     <w:p>
       <w:pPr>
@@ -1941,6 +2245,24 @@
       </w:r>
       <w:r>
         <w:instrText xml:space="preserve"> INCLUDEPICTURE "https://lh4.googleusercontent.com/ZEwvGqz2Z0bJJ6kKKGVtRqaoL0KFd2kK22aY7Z2zm5EyzDb229-W8_hggYj_VfBj9fNag0Zgj54WjNymP5khVN3GaClxCAoifLiHRswdM7lOFjzuuI6-KdxCGJfzq5VKE1UDsNxCvQw" \* MERGEFORMATINET </w:instrText>
+      </w:r>
+      <w:r>
+        <w:fldChar w:fldCharType="separate"/>
+      </w:r>
+      <w:r>
+        <w:fldChar w:fldCharType="begin"/>
+      </w:r>
+      <w:r>
+        <w:instrText xml:space="preserve"> </w:instrText>
+      </w:r>
+      <w:r>
+        <w:instrText>INCLUDEPICTURE  "https://lh4.googleusercontent.com/ZEwvGqz2Z0bJJ6kKKGVtRqaoL0KFd2kK22aY7Z2zm5EyzDb229-W8_hggYj_VfBj9fNag</w:instrText>
+      </w:r>
+      <w:r>
+        <w:instrText>0Zgj54WjNymP5khVN3GaClxCAoifLiHRswdM7lOFjzuuI6-KdxCGJfzq5VKE1UDsNxCvQw" \* MERGEFORMATINET</w:instrText>
+      </w:r>
+      <w:r>
+        <w:instrText xml:space="preserve"> </w:instrText>
       </w:r>
       <w:r>
         <w:fldChar w:fldCharType="separate"/>
@@ -1956,10 +2278,31 @@
         <w:fldChar w:fldCharType="end"/>
       </w:r>
       <w:r>
+        <w:fldChar w:fldCharType="end"/>
+      </w:r>
+      <w:r>
         <w:fldChar w:fldCharType="begin"/>
       </w:r>
       <w:r>
         <w:instrText xml:space="preserve"> INCLUDEPICTURE "https://lh4.googleusercontent.com/-l10ZAXTIX08DF1q7gyOH77oY04sqs8BadkUndssAgDAWPVBebSmgHhWJgWoUmDB13EfKNPsPECprh1bh5JR-5L-hNY4fvBGyqpSAh0zWaDbbYmLz7Apd5Dibi58BHB9NNdtOfQB4bE" \* MERGEFORMATINET </w:instrText>
+      </w:r>
+      <w:r>
+        <w:fldChar w:fldCharType="separate"/>
+      </w:r>
+      <w:r>
+        <w:fldChar w:fldCharType="begin"/>
+      </w:r>
+      <w:r>
+        <w:instrText xml:space="preserve"> </w:instrText>
+      </w:r>
+      <w:r>
+        <w:instrText>INCLUDEPICTURE  "https://lh4.googleusercontent.com/-l10ZAXTIX08DF1q7gyOH77oY04sqs8BadkUndssAgDAWPVBebSmgHhWJgWoUmDB13EfKNPsPECprh1bh5JR-5L-hNY4fvBGyqpSAh0zWaDbbYmLz7Apd5Dibi58BHB9NNdtOfQB4bE" \* MERGEFO</w:instrText>
+      </w:r>
+      <w:r>
+        <w:instrText>RMATINET</w:instrText>
+      </w:r>
+      <w:r>
+        <w:instrText xml:space="preserve"> </w:instrText>
       </w:r>
       <w:r>
         <w:fldChar w:fldCharType="separate"/>
@@ -1975,10 +2318,31 @@
         <w:fldChar w:fldCharType="end"/>
       </w:r>
       <w:r>
+        <w:fldChar w:fldCharType="end"/>
+      </w:r>
+      <w:r>
         <w:fldChar w:fldCharType="begin"/>
       </w:r>
       <w:r>
         <w:instrText xml:space="preserve"> INCLUDEPICTURE "https://lh6.googleusercontent.com/KtSF8QiRcmOugrUk9_4W9jk6wQ4TSHzQgRsZZVDwdOHci-MTSbHZvrh7uRULzTzsvffreup-Sc9vYcgswytOoX-qDppnleeGqeBlRRl1VtAI1EsM98CJBxA81AefTceePEw7miJNckI" \* MERGEFORMATINET </w:instrText>
+      </w:r>
+      <w:r>
+        <w:fldChar w:fldCharType="separate"/>
+      </w:r>
+      <w:r>
+        <w:fldChar w:fldCharType="begin"/>
+      </w:r>
+      <w:r>
+        <w:instrText xml:space="preserve"> </w:instrText>
+      </w:r>
+      <w:r>
+        <w:instrText>INCLUDEPICTURE  "https://lh6</w:instrText>
+      </w:r>
+      <w:r>
+        <w:instrText>.googleusercontent.com/KtSF8QiRcmOugrUk9_4W9jk6wQ4TSHzQgRsZZVDwdOHci-MTSbHZvrh7uRULzTzsvffreup-Sc9vYcgswytOoX-qDppnleeGqeBlRRl1VtAI1EsM98CJBxA81AefTceePEw7miJNckI" \* MERGEFORMATINET</w:instrText>
+      </w:r>
+      <w:r>
+        <w:instrText xml:space="preserve"> </w:instrText>
       </w:r>
       <w:r>
         <w:fldChar w:fldCharType="separate"/>
@@ -1993,6 +2357,9 @@
       <w:r>
         <w:fldChar w:fldCharType="end"/>
       </w:r>
+      <w:r>
+        <w:fldChar w:fldCharType="end"/>
+      </w:r>
     </w:p>
     <w:p>
       <w:pPr>
@@ -2020,6 +2387,21 @@
       </w:r>
       <w:r>
         <w:instrText xml:space="preserve"> INCLUDEPICTURE "https://lh6.googleusercontent.com/wl8JBfLwYtfwdLlDqtNtc3GxnAEQKc0Yt8Jk7KJKGx8o58ogYXmbKv5bOdR_q4cwA0qSqxvCgISx6FHg2yMO-gTdNRDhxXC1zP2QiKpFR74V0kndrN3g3CRZ54GDBn5GCJMPnliEsQ8" \* MERGEFORMATINET </w:instrText>
+      </w:r>
+      <w:r>
+        <w:fldChar w:fldCharType="separate"/>
+      </w:r>
+      <w:r>
+        <w:fldChar w:fldCharType="begin"/>
+      </w:r>
+      <w:r>
+        <w:instrText xml:space="preserve"> </w:instrText>
+      </w:r>
+      <w:r>
+        <w:instrText>INCLUDEPICTURE  "https://lh6.googleusercontent.com/wl8JBfLwYtfwdLlDqtNtc3GxnAEQKc0Yt8Jk7KJKGx8o58ogYXmbKv5bOdR_q4cwA0qSqxvCgISx6FHg2yMO-gTdNRDhxXC1zP2QiKpFR74V0kndrN3g3CRZ54GDBn5GCJMPnliEsQ8" \* MERGEFORMATINET</w:instrText>
+      </w:r>
+      <w:r>
+        <w:instrText xml:space="preserve"> </w:instrText>
       </w:r>
       <w:r>
         <w:fldChar w:fldCharType="separate"/>
@@ -2034,11 +2416,17 @@
       <w:r>
         <w:fldChar w:fldCharType="end"/>
       </w:r>
+      <w:r>
+        <w:fldChar w:fldCharType="end"/>
+      </w:r>
     </w:p>
     <w:p>
       <w:pPr>
         <w:spacing w:after="0"/>
         <w:jc w:val="center"/>
+        <w:rPr>
+          <w:lang w:val="fr-FR"/>
+        </w:rPr>
       </w:pPr>
       <w:r>
         <w:rPr>
@@ -2051,6 +2439,9 @@
       <w:pPr>
         <w:spacing w:after="0"/>
         <w:jc w:val="center"/>
+        <w:rPr>
+          <w:lang w:val="fr-FR"/>
+        </w:rPr>
       </w:pPr>
     </w:p>
     <w:p>
@@ -2070,7 +2461,21 @@
         <w:rPr>
           <w:lang w:val="fr-FR"/>
         </w:rPr>
-        <w:t>a simulation structurale. On voit dans les images ci-dessous les conditions aux limites et les résultats. Puisque on représentait un quart du disque, la force appliqué a été divisé par quatre.</w:t>
+        <w:t xml:space="preserve">a simulation structurale. On voit dans les images ci-dessous les conditions aux limites et les résultats. Puisque on représentait un quart du disque, </w:t>
+      </w:r>
+      <w:proofErr w:type="gramStart"/>
+      <w:r>
+        <w:rPr>
+          <w:lang w:val="fr-FR"/>
+        </w:rPr>
+        <w:t>la force appliqué</w:t>
+      </w:r>
+      <w:proofErr w:type="gramEnd"/>
+      <w:r>
+        <w:rPr>
+          <w:lang w:val="fr-FR"/>
+        </w:rPr>
+        <w:t xml:space="preserve"> a été divisé par quatre.</w:t>
       </w:r>
     </w:p>
     <w:p>
@@ -2083,6 +2488,24 @@
       </w:r>
       <w:r>
         <w:instrText xml:space="preserve"> INCLUDEPICTURE "https://lh5.googleusercontent.com/G3wHsKKhTND3qdoZl1MouUi66IrTdOwP25RjKih_iL85bMeRUrHiGP3CkWS0Y_JsSXQ-uzxsWP2o8sXwvtfIfadPQqzGNYzZDSx6-B38GmN0s4zVZc-2zc_6Lf8y0MzXCcL2Dv7d7Do" \* MERGEFORMATINET </w:instrText>
+      </w:r>
+      <w:r>
+        <w:fldChar w:fldCharType="separate"/>
+      </w:r>
+      <w:r>
+        <w:fldChar w:fldCharType="begin"/>
+      </w:r>
+      <w:r>
+        <w:instrText xml:space="preserve"> </w:instrText>
+      </w:r>
+      <w:r>
+        <w:instrText>INCLUDEPICTURE  "https://lh5.googleusercontent.com/G3wHsKKhTND3qdoZl1MouUi66IrTdOwP25RjKih_iL85bMeRUrHiGP3CkWS</w:instrText>
+      </w:r>
+      <w:r>
+        <w:instrText>0Y_JsSXQ-uzxsWP2o8sXwvtfIfadPQqzGNYzZDSx6-B38GmN0s4zVZc-2zc_6Lf8y0MzXCcL2Dv7d7Do" \* MERGEFORMATINET</w:instrText>
+      </w:r>
+      <w:r>
+        <w:instrText xml:space="preserve"> </w:instrText>
       </w:r>
       <w:r>
         <w:fldChar w:fldCharType="separate"/>
@@ -2097,6 +2520,9 @@
       <w:r>
         <w:fldChar w:fldCharType="end"/>
       </w:r>
+      <w:r>
+        <w:fldChar w:fldCharType="end"/>
+      </w:r>
     </w:p>
     <w:p>
       <w:pPr>
@@ -2133,6 +2559,24 @@
       </w:r>
       <w:r>
         <w:instrText xml:space="preserve"> INCLUDEPICTURE "https://lh6.googleusercontent.com/JG_ov_KmCbVlFcv8kYHO8jA8lVR-MG5z4b7OQ_RMX0qTpBLb5kNScXj7w3XkOkCDReCn8QicOQj_KGD4DDWIgH3OcLRBsh9WWGt78hVxfI99TnDR829Q7sjfyNVayQAh6tdsloSOoKI" \* MERGEFORMATINET </w:instrText>
+      </w:r>
+      <w:r>
+        <w:fldChar w:fldCharType="separate"/>
+      </w:r>
+      <w:r>
+        <w:fldChar w:fldCharType="begin"/>
+      </w:r>
+      <w:r>
+        <w:instrText xml:space="preserve"> </w:instrText>
+      </w:r>
+      <w:r>
+        <w:instrText>INCLUDEPICTURE  "https://lh6.googleusercontent.com/JG_ov_KmCbVlFcv8kYHO8jA8lVR-MG5z4b7OQ_RMX0qTpBLb5kNScXj7w3XkOkCDReCn8QicOQj_KGD4DDWIgH3OcLRBsh9WWGt78hVxfI99TnDR829Q</w:instrText>
+      </w:r>
+      <w:r>
+        <w:instrText>7sjfyNVayQAh6tdsloSOoKI" \* MERGEFORMATINET</w:instrText>
+      </w:r>
+      <w:r>
+        <w:instrText xml:space="preserve"> </w:instrText>
       </w:r>
       <w:r>
         <w:fldChar w:fldCharType="separate"/>
@@ -2147,6 +2591,9 @@
       <w:r>
         <w:fldChar w:fldCharType="end"/>
       </w:r>
+      <w:r>
+        <w:fldChar w:fldCharType="end"/>
+      </w:r>
     </w:p>
     <w:p>
       <w:pPr>
@@ -2156,9 +2603,11 @@
           <w:lang w:val="fr-FR"/>
         </w:rPr>
       </w:pPr>
+      <w:proofErr w:type="spellStart"/>
       <w:r>
         <w:t>Résusltats</w:t>
       </w:r>
+      <w:proofErr w:type="spellEnd"/>
     </w:p>
     <w:p>
       <w:pPr>
@@ -2354,7 +2803,7 @@
     <w:rPrDefault>
       <w:rPr>
         <w:rFonts w:ascii="Calibri" w:eastAsia="Times New Roman" w:hAnsi="Calibri" w:cs="Times New Roman"/>
-        <w:lang w:val="es-ES" w:eastAsia="es-ES" w:bidi="ar-SA"/>
+        <w:lang w:val="fr-FR" w:eastAsia="fr-FR" w:bidi="ar-SA"/>
       </w:rPr>
     </w:rPrDefault>
     <w:pPrDefault/>
@@ -2465,13 +2914,57 @@
     <w:lsdException w:name="HTML Sample" w:semiHidden="1" w:unhideWhenUsed="1"/>
     <w:lsdException w:name="HTML Typewriter" w:semiHidden="1" w:unhideWhenUsed="1"/>
     <w:lsdException w:name="HTML Variable" w:semiHidden="1" w:unhideWhenUsed="1"/>
+    <w:lsdException w:name="Normal Table" w:semiHidden="1" w:unhideWhenUsed="1"/>
     <w:lsdException w:name="annotation subject" w:semiHidden="1" w:unhideWhenUsed="1"/>
     <w:lsdException w:name="No List" w:semiHidden="1" w:unhideWhenUsed="1"/>
     <w:lsdException w:name="Outline List 1" w:semiHidden="1" w:unhideWhenUsed="1"/>
     <w:lsdException w:name="Outline List 2" w:semiHidden="1" w:unhideWhenUsed="1"/>
     <w:lsdException w:name="Outline List 3" w:semiHidden="1" w:unhideWhenUsed="1"/>
+    <w:lsdException w:name="Table Simple 1" w:semiHidden="1" w:unhideWhenUsed="1"/>
+    <w:lsdException w:name="Table Simple 2" w:semiHidden="1" w:unhideWhenUsed="1"/>
+    <w:lsdException w:name="Table Simple 3" w:semiHidden="1" w:unhideWhenUsed="1"/>
+    <w:lsdException w:name="Table Classic 1" w:semiHidden="1" w:unhideWhenUsed="1"/>
+    <w:lsdException w:name="Table Classic 2" w:semiHidden="1" w:unhideWhenUsed="1"/>
+    <w:lsdException w:name="Table Classic 3" w:semiHidden="1" w:unhideWhenUsed="1"/>
+    <w:lsdException w:name="Table Classic 4" w:semiHidden="1" w:unhideWhenUsed="1"/>
+    <w:lsdException w:name="Table Colorful 1" w:semiHidden="1" w:unhideWhenUsed="1"/>
+    <w:lsdException w:name="Table Colorful 2" w:semiHidden="1" w:unhideWhenUsed="1"/>
+    <w:lsdException w:name="Table Colorful 3" w:semiHidden="1" w:unhideWhenUsed="1"/>
+    <w:lsdException w:name="Table Columns 1" w:semiHidden="1" w:unhideWhenUsed="1"/>
+    <w:lsdException w:name="Table Columns 2" w:semiHidden="1" w:unhideWhenUsed="1"/>
+    <w:lsdException w:name="Table Columns 3" w:semiHidden="1" w:unhideWhenUsed="1"/>
+    <w:lsdException w:name="Table Columns 4" w:semiHidden="1" w:unhideWhenUsed="1"/>
+    <w:lsdException w:name="Table Columns 5" w:semiHidden="1" w:unhideWhenUsed="1"/>
+    <w:lsdException w:name="Table Grid 1" w:semiHidden="1" w:unhideWhenUsed="1"/>
+    <w:lsdException w:name="Table Grid 2" w:semiHidden="1" w:unhideWhenUsed="1"/>
+    <w:lsdException w:name="Table Grid 3" w:semiHidden="1" w:unhideWhenUsed="1"/>
+    <w:lsdException w:name="Table Grid 4" w:semiHidden="1" w:unhideWhenUsed="1"/>
+    <w:lsdException w:name="Table Grid 5" w:semiHidden="1" w:unhideWhenUsed="1"/>
+    <w:lsdException w:name="Table Grid 6" w:semiHidden="1" w:unhideWhenUsed="1"/>
+    <w:lsdException w:name="Table Grid 7" w:semiHidden="1" w:unhideWhenUsed="1"/>
+    <w:lsdException w:name="Table Grid 8" w:semiHidden="1" w:unhideWhenUsed="1"/>
+    <w:lsdException w:name="Table List 1" w:semiHidden="1" w:unhideWhenUsed="1"/>
+    <w:lsdException w:name="Table List 2" w:semiHidden="1" w:unhideWhenUsed="1"/>
+    <w:lsdException w:name="Table List 3" w:semiHidden="1" w:unhideWhenUsed="1"/>
+    <w:lsdException w:name="Table List 4" w:semiHidden="1" w:unhideWhenUsed="1"/>
+    <w:lsdException w:name="Table List 5" w:semiHidden="1" w:unhideWhenUsed="1"/>
+    <w:lsdException w:name="Table List 6" w:semiHidden="1" w:unhideWhenUsed="1"/>
+    <w:lsdException w:name="Table List 7" w:semiHidden="1" w:unhideWhenUsed="1"/>
+    <w:lsdException w:name="Table List 8" w:semiHidden="1" w:unhideWhenUsed="1"/>
+    <w:lsdException w:name="Table 3D effects 1" w:semiHidden="1" w:unhideWhenUsed="1"/>
+    <w:lsdException w:name="Table 3D effects 2" w:semiHidden="1" w:unhideWhenUsed="1"/>
+    <w:lsdException w:name="Table 3D effects 3" w:semiHidden="1" w:unhideWhenUsed="1"/>
+    <w:lsdException w:name="Table Contemporary" w:semiHidden="1" w:unhideWhenUsed="1"/>
+    <w:lsdException w:name="Table Elegant" w:semiHidden="1" w:unhideWhenUsed="1"/>
+    <w:lsdException w:name="Table Professional" w:semiHidden="1" w:unhideWhenUsed="1"/>
+    <w:lsdException w:name="Table Subtle 1" w:semiHidden="1" w:unhideWhenUsed="1"/>
+    <w:lsdException w:name="Table Subtle 2" w:semiHidden="1" w:unhideWhenUsed="1"/>
+    <w:lsdException w:name="Table Web 1" w:semiHidden="1" w:unhideWhenUsed="1"/>
+    <w:lsdException w:name="Table Web 2" w:semiHidden="1" w:unhideWhenUsed="1"/>
+    <w:lsdException w:name="Table Web 3" w:semiHidden="1" w:unhideWhenUsed="1"/>
     <w:lsdException w:name="Balloon Text" w:semiHidden="1" w:unhideWhenUsed="1"/>
     <w:lsdException w:name="Table Grid" w:uiPriority="39"/>
+    <w:lsdException w:name="Table Theme" w:semiHidden="1" w:unhideWhenUsed="1"/>
     <w:lsdException w:name="Placeholder Text" w:semiHidden="1"/>
     <w:lsdException w:name="No Spacing" w:uiPriority="1" w:qFormat="1"/>
     <w:lsdException w:name="Light Shading" w:uiPriority="60"/>
@@ -2703,15 +3196,16 @@
     <w:rPr>
       <w:sz w:val="22"/>
       <w:szCs w:val="22"/>
+      <w:lang w:val="es-ES" w:eastAsia="es-ES"/>
     </w:rPr>
   </w:style>
-  <w:style w:type="character" w:default="1" w:styleId="Fuentedeprrafopredeter">
+  <w:style w:type="character" w:default="1" w:styleId="Policepardfaut">
     <w:name w:val="Default Paragraph Font"/>
     <w:uiPriority w:val="1"/>
     <w:semiHidden/>
     <w:unhideWhenUsed/>
   </w:style>
-  <w:style w:type="table" w:default="1" w:styleId="Tablanormal">
+  <w:style w:type="table" w:default="1" w:styleId="TableauNormal">
     <w:name w:val="Normal Table"/>
     <w:uiPriority w:val="99"/>
     <w:semiHidden/>
@@ -2726,15 +3220,15 @@
       </w:tblCellMar>
     </w:tblPr>
   </w:style>
-  <w:style w:type="numbering" w:default="1" w:styleId="Sinlista">
+  <w:style w:type="numbering" w:default="1" w:styleId="Aucuneliste">
     <w:name w:val="No List"/>
     <w:uiPriority w:val="99"/>
     <w:semiHidden/>
     <w:unhideWhenUsed/>
   </w:style>
-  <w:style w:type="table" w:styleId="Tablaconcuadrcula">
+  <w:style w:type="table" w:styleId="Grilledutableau">
     <w:name w:val="Table Grid"/>
-    <w:basedOn w:val="Tablanormal"/>
+    <w:basedOn w:val="TableauNormal"/>
     <w:uiPriority w:val="39"/>
     <w:rsid w:val="00A20ED2"/>
     <w:tblPr>
@@ -2748,7 +3242,7 @@
       </w:tblBorders>
     </w:tblPr>
   </w:style>
-  <w:style w:type="character" w:styleId="Hipervnculo">
+  <w:style w:type="character" w:styleId="Lienhypertexte">
     <w:name w:val="Hyperlink"/>
     <w:uiPriority w:val="99"/>
     <w:unhideWhenUsed/>
@@ -2759,7 +3253,7 @@
       <w:u w:val="single"/>
     </w:rPr>
   </w:style>
-  <w:style w:type="character" w:styleId="Mencinsinresolver">
+  <w:style w:type="character" w:styleId="Mentionnonrsolue">
     <w:name w:val="Unresolved Mention"/>
     <w:uiPriority w:val="99"/>
     <w:semiHidden/>

</xml_diff>